<commit_message>
update timer 0 e 1
no mcc
</commit_message>
<xml_diff>
--- a/Relatorio micro.docx
+++ b/Relatorio micro.docx
@@ -583,7 +583,7 @@
                 <w:szCs w:val="28"/>
               </w:rPr>
               <w:drawing>
-                <wp:anchor distT="0" distB="0" distL="114300" distR="114300" simplePos="0" relativeHeight="251659264" behindDoc="0" locked="0" layoutInCell="1" allowOverlap="1" wp14:anchorId="664BEEEA" wp14:editId="056EC7C9">
+                <wp:anchor distT="0" distB="0" distL="114300" distR="114300" simplePos="0" relativeHeight="251659264" behindDoc="0" locked="0" layoutInCell="1" allowOverlap="1" wp14:anchorId="664BEEEA" wp14:editId="1B8BC8F1">
                   <wp:simplePos x="0" y="0"/>
                   <wp:positionH relativeFrom="column">
                     <wp:posOffset>-85725</wp:posOffset>
@@ -1160,14 +1160,7 @@
                 <w:rFonts w:cs="Times New Roman"/>
                 <w:color w:val="000000"/>
               </w:rPr>
-              <w:t>com uma intermitência de 0.5 Hz</w:t>
-            </w:r>
-            <w:r>
-              <w:rPr>
-                <w:rFonts w:cs="Times New Roman"/>
-                <w:color w:val="000000"/>
-              </w:rPr>
-              <w:t>.</w:t>
+              <w:t>com uma intermitência de 0.5 Hz.</w:t>
             </w:r>
           </w:p>
           <w:p>
@@ -1195,13 +1188,7 @@
               <w:rPr>
                 <w:rFonts w:cs="Times New Roman"/>
               </w:rPr>
-              <w:t>●</w:t>
-            </w:r>
-            <w:r>
-              <w:rPr>
-                <w:rFonts w:cs="Times New Roman"/>
-              </w:rPr>
-              <w:t xml:space="preserve"> O</w:t>
+              <w:t>● O</w:t>
             </w:r>
             <w:r>
               <w:rPr>
@@ -1220,13 +1207,7 @@
               <w:rPr>
                 <w:rFonts w:cs="Times New Roman"/>
               </w:rPr>
-              <w:t>●</w:t>
-            </w:r>
-            <w:r>
-              <w:rPr>
-                <w:rFonts w:cs="Times New Roman"/>
-              </w:rPr>
-              <w:t xml:space="preserve"> O</w:t>
+              <w:t>● O</w:t>
             </w:r>
             <w:r>
               <w:rPr>
@@ -1251,19 +1232,7 @@
               <w:rPr>
                 <w:rFonts w:cs="Times New Roman"/>
               </w:rPr>
-              <w:t xml:space="preserve"> através da i</w:t>
-            </w:r>
-            <w:r>
-              <w:rPr>
-                <w:rFonts w:cs="Times New Roman"/>
-              </w:rPr>
-              <w:t>nterface serie</w:t>
-            </w:r>
-            <w:r>
-              <w:rPr>
-                <w:rFonts w:cs="Times New Roman"/>
-              </w:rPr>
-              <w:t>.</w:t>
+              <w:t xml:space="preserve"> através da interface serie.</w:t>
             </w:r>
           </w:p>
           <w:p>
@@ -1433,13 +1402,7 @@
               <w:rPr>
                 <w:rFonts w:cs="Times New Roman"/>
               </w:rPr>
-              <w:t>●</w:t>
-            </w:r>
-            <w:r>
-              <w:rPr>
-                <w:rFonts w:cs="Times New Roman"/>
-              </w:rPr>
-              <w:t xml:space="preserve"> </w:t>
+              <w:t xml:space="preserve">● </w:t>
             </w:r>
             <w:r>
               <w:rPr>
@@ -1464,13 +1427,7 @@
               <w:rPr>
                 <w:rFonts w:cs="Times New Roman"/>
               </w:rPr>
-              <w:t>●</w:t>
-            </w:r>
-            <w:r>
-              <w:rPr>
-                <w:rFonts w:cs="Times New Roman"/>
-              </w:rPr>
-              <w:t xml:space="preserve"> </w:t>
+              <w:t xml:space="preserve">● </w:t>
             </w:r>
             <w:r>
               <w:rPr>
@@ -1495,13 +1452,7 @@
               <w:rPr>
                 <w:rFonts w:cs="Times New Roman"/>
               </w:rPr>
-              <w:t>●</w:t>
-            </w:r>
-            <w:r>
-              <w:rPr>
-                <w:rFonts w:cs="Times New Roman"/>
-              </w:rPr>
-              <w:t xml:space="preserve"> </w:t>
+              <w:t xml:space="preserve">● </w:t>
             </w:r>
             <w:r>
               <w:rPr>
@@ -1526,13 +1477,7 @@
               <w:rPr>
                 <w:rFonts w:cs="Times New Roman"/>
               </w:rPr>
-              <w:t>●</w:t>
-            </w:r>
-            <w:r>
-              <w:rPr>
-                <w:rFonts w:cs="Times New Roman"/>
-              </w:rPr>
-              <w:t xml:space="preserve"> </w:t>
+              <w:t xml:space="preserve">● </w:t>
             </w:r>
             <w:r>
               <w:rPr>
@@ -1557,13 +1502,7 @@
               <w:rPr>
                 <w:rFonts w:cs="Times New Roman"/>
               </w:rPr>
-              <w:t>●</w:t>
-            </w:r>
-            <w:r>
-              <w:rPr>
-                <w:rFonts w:cs="Times New Roman"/>
-              </w:rPr>
-              <w:t xml:space="preserve"> </w:t>
+              <w:t xml:space="preserve">● </w:t>
             </w:r>
             <w:r>
               <w:rPr>
@@ -1625,13 +1564,7 @@
               <w:rPr>
                 <w:rFonts w:cs="Times New Roman"/>
               </w:rPr>
-              <w:t>●</w:t>
-            </w:r>
-            <w:r>
-              <w:rPr>
-                <w:rFonts w:cs="Times New Roman"/>
-              </w:rPr>
-              <w:t xml:space="preserve"> </w:t>
+              <w:t xml:space="preserve">● </w:t>
             </w:r>
             <w:r>
               <w:rPr>
@@ -1675,13 +1608,7 @@
               <w:rPr>
                 <w:rFonts w:cs="Times New Roman"/>
               </w:rPr>
-              <w:t>●</w:t>
-            </w:r>
-            <w:r>
-              <w:rPr>
-                <w:rFonts w:cs="Times New Roman"/>
-              </w:rPr>
-              <w:t xml:space="preserve"> </w:t>
+              <w:t xml:space="preserve">● </w:t>
             </w:r>
             <w:r>
               <w:rPr>
@@ -1705,13 +1632,7 @@
                 <w:rFonts w:cs="Times New Roman"/>
               </w:rPr>
               <w:lastRenderedPageBreak/>
-              <w:t>●</w:t>
-            </w:r>
-            <w:r>
-              <w:rPr>
-                <w:rFonts w:cs="Times New Roman"/>
-              </w:rPr>
-              <w:t xml:space="preserve"> </w:t>
+              <w:t xml:space="preserve">● </w:t>
             </w:r>
             <w:r>
               <w:rPr>
@@ -1734,13 +1655,7 @@
               <w:rPr>
                 <w:rFonts w:cs="Times New Roman"/>
               </w:rPr>
-              <w:t>●</w:t>
-            </w:r>
-            <w:r>
-              <w:rPr>
-                <w:rFonts w:cs="Times New Roman"/>
-              </w:rPr>
-              <w:t xml:space="preserve"> </w:t>
+              <w:t xml:space="preserve">● </w:t>
             </w:r>
             <w:r>
               <w:rPr>
@@ -1765,13 +1680,7 @@
               <w:rPr>
                 <w:rFonts w:cs="Times New Roman"/>
               </w:rPr>
-              <w:t>●</w:t>
-            </w:r>
-            <w:r>
-              <w:rPr>
-                <w:rFonts w:cs="Times New Roman"/>
-              </w:rPr>
-              <w:t xml:space="preserve"> </w:t>
+              <w:t xml:space="preserve">● </w:t>
             </w:r>
             <w:r>
               <w:rPr>
@@ -1820,13 +1729,7 @@
               <w:rPr>
                 <w:rFonts w:cs="Times New Roman"/>
               </w:rPr>
-              <w:t>●</w:t>
-            </w:r>
-            <w:r>
-              <w:rPr>
-                <w:rFonts w:cs="Times New Roman"/>
-              </w:rPr>
-              <w:t xml:space="preserve"> O </w:t>
+              <w:t xml:space="preserve">● O </w:t>
             </w:r>
             <w:r>
               <w:rPr>
@@ -2323,7 +2226,6 @@
               <w:t xml:space="preserve"> </w:t>
             </w:r>
             <w:proofErr w:type="spellStart"/>
-            <w:proofErr w:type="gramStart"/>
             <w:r>
               <w:rPr>
                 <w:rFonts w:ascii="Times New Roman" w:hAnsi="Times New Roman" w:cs="Times New Roman"/>
@@ -2337,15 +2239,7 @@
                 <w:rFonts w:ascii="Times New Roman" w:hAnsi="Times New Roman" w:cs="Times New Roman"/>
                 <w:lang w:val="pt-PT"/>
               </w:rPr>
-              <w:t>(</w:t>
-            </w:r>
-            <w:proofErr w:type="gramEnd"/>
-            <w:r>
-              <w:rPr>
-                <w:rFonts w:ascii="Times New Roman" w:hAnsi="Times New Roman" w:cs="Times New Roman"/>
-                <w:lang w:val="pt-PT"/>
-              </w:rPr>
-              <w:t>);</w:t>
+              <w:t>();</w:t>
             </w:r>
           </w:p>
         </w:tc>
@@ -2403,7 +2297,6 @@
               <w:t xml:space="preserve"> </w:t>
             </w:r>
             <w:proofErr w:type="spellStart"/>
-            <w:proofErr w:type="gramStart"/>
             <w:r>
               <w:rPr>
                 <w:rFonts w:ascii="Times New Roman" w:hAnsi="Times New Roman" w:cs="Times New Roman"/>
@@ -2417,15 +2310,7 @@
                 <w:rFonts w:ascii="Times New Roman" w:hAnsi="Times New Roman" w:cs="Times New Roman"/>
                 <w:lang w:val="pt-PT"/>
               </w:rPr>
-              <w:t>(</w:t>
-            </w:r>
-            <w:proofErr w:type="gramEnd"/>
-            <w:r>
-              <w:rPr>
-                <w:rFonts w:ascii="Times New Roman" w:hAnsi="Times New Roman" w:cs="Times New Roman"/>
-                <w:lang w:val="pt-PT"/>
-              </w:rPr>
-              <w:t>);</w:t>
+              <w:t>();</w:t>
             </w:r>
           </w:p>
         </w:tc>
@@ -2473,7 +2358,6 @@
               <w:t xml:space="preserve">bool </w:t>
             </w:r>
             <w:proofErr w:type="spellStart"/>
-            <w:proofErr w:type="gramStart"/>
             <w:r>
               <w:rPr>
                 <w:rFonts w:ascii="Times New Roman" w:hAnsi="Times New Roman" w:cs="Times New Roman"/>
@@ -2485,14 +2369,7 @@
               <w:rPr>
                 <w:rFonts w:ascii="Times New Roman" w:hAnsi="Times New Roman" w:cs="Times New Roman"/>
               </w:rPr>
-              <w:t>(</w:t>
-            </w:r>
-            <w:proofErr w:type="gramEnd"/>
-            <w:r>
-              <w:rPr>
-                <w:rFonts w:ascii="Times New Roman" w:hAnsi="Times New Roman" w:cs="Times New Roman"/>
-              </w:rPr>
-              <w:t>);</w:t>
+              <w:t>();</w:t>
             </w:r>
           </w:p>
         </w:tc>
@@ -2574,7 +2451,6 @@
               <w:t xml:space="preserve">Int </w:t>
             </w:r>
             <w:proofErr w:type="spellStart"/>
-            <w:proofErr w:type="gramStart"/>
             <w:r>
               <w:rPr>
                 <w:rFonts w:ascii="Times New Roman" w:hAnsi="Times New Roman" w:cs="Times New Roman"/>
@@ -2586,14 +2462,7 @@
               <w:rPr>
                 <w:rFonts w:ascii="Times New Roman" w:hAnsi="Times New Roman" w:cs="Times New Roman"/>
               </w:rPr>
-              <w:t>(</w:t>
-            </w:r>
-            <w:proofErr w:type="gramEnd"/>
-            <w:r>
-              <w:rPr>
-                <w:rFonts w:ascii="Times New Roman" w:hAnsi="Times New Roman" w:cs="Times New Roman"/>
-              </w:rPr>
-              <w:t xml:space="preserve">int </w:t>
+              <w:t xml:space="preserve">(int </w:t>
             </w:r>
             <w:proofErr w:type="spellStart"/>
             <w:r>
@@ -2655,7 +2524,6 @@
               <w:t xml:space="preserve">void </w:t>
             </w:r>
             <w:proofErr w:type="spellStart"/>
-            <w:proofErr w:type="gramStart"/>
             <w:r>
               <w:rPr>
                 <w:rFonts w:ascii="Times New Roman" w:hAnsi="Times New Roman" w:cs="Times New Roman"/>
@@ -2667,14 +2535,7 @@
               <w:rPr>
                 <w:rFonts w:ascii="Times New Roman" w:hAnsi="Times New Roman" w:cs="Times New Roman"/>
               </w:rPr>
-              <w:t>(</w:t>
-            </w:r>
-            <w:proofErr w:type="gramEnd"/>
-            <w:r>
-              <w:rPr>
-                <w:rFonts w:ascii="Times New Roman" w:hAnsi="Times New Roman" w:cs="Times New Roman"/>
-              </w:rPr>
-              <w:t>int steps)</w:t>
+              <w:t>(int steps)</w:t>
             </w:r>
           </w:p>
         </w:tc>
@@ -2715,7 +2576,6 @@
               <w:t xml:space="preserve">int </w:t>
             </w:r>
             <w:proofErr w:type="spellStart"/>
-            <w:proofErr w:type="gramStart"/>
             <w:r>
               <w:rPr>
                 <w:rFonts w:ascii="Times New Roman" w:hAnsi="Times New Roman" w:cs="Times New Roman"/>
@@ -2727,14 +2587,7 @@
               <w:rPr>
                 <w:rFonts w:ascii="Times New Roman" w:hAnsi="Times New Roman" w:cs="Times New Roman"/>
               </w:rPr>
-              <w:t>(</w:t>
-            </w:r>
-            <w:proofErr w:type="gramEnd"/>
-            <w:r>
-              <w:rPr>
-                <w:rFonts w:ascii="Times New Roman" w:hAnsi="Times New Roman" w:cs="Times New Roman"/>
-              </w:rPr>
-              <w:t>);</w:t>
+              <w:t>();</w:t>
             </w:r>
           </w:p>
         </w:tc>
@@ -2781,7 +2634,6 @@
               <w:t xml:space="preserve">void </w:t>
             </w:r>
             <w:proofErr w:type="spellStart"/>
-            <w:proofErr w:type="gramStart"/>
             <w:r>
               <w:rPr>
                 <w:rFonts w:ascii="Times New Roman" w:hAnsi="Times New Roman" w:cs="Times New Roman"/>
@@ -2793,14 +2645,7 @@
               <w:rPr>
                 <w:rFonts w:ascii="Times New Roman" w:hAnsi="Times New Roman" w:cs="Times New Roman"/>
               </w:rPr>
-              <w:t>(</w:t>
-            </w:r>
-            <w:proofErr w:type="gramEnd"/>
-            <w:r>
-              <w:rPr>
-                <w:rFonts w:ascii="Times New Roman" w:hAnsi="Times New Roman" w:cs="Times New Roman"/>
-              </w:rPr>
-              <w:t>);</w:t>
+              <w:t>();</w:t>
             </w:r>
           </w:p>
         </w:tc>
@@ -2847,7 +2692,6 @@
               <w:t xml:space="preserve">void </w:t>
             </w:r>
             <w:proofErr w:type="spellStart"/>
-            <w:proofErr w:type="gramStart"/>
             <w:r>
               <w:rPr>
                 <w:rFonts w:ascii="Times New Roman" w:hAnsi="Times New Roman" w:cs="Times New Roman"/>
@@ -2859,14 +2703,7 @@
               <w:rPr>
                 <w:rFonts w:ascii="Times New Roman" w:hAnsi="Times New Roman" w:cs="Times New Roman"/>
               </w:rPr>
-              <w:t>(</w:t>
-            </w:r>
-            <w:proofErr w:type="gramEnd"/>
-            <w:r>
-              <w:rPr>
-                <w:rFonts w:ascii="Times New Roman" w:hAnsi="Times New Roman" w:cs="Times New Roman"/>
-              </w:rPr>
-              <w:t>);</w:t>
+              <w:t>();</w:t>
             </w:r>
           </w:p>
         </w:tc>
@@ -3040,7 +2877,7 @@
                 <w:sz w:val="28"/>
                 <w:szCs w:val="28"/>
               </w:rPr>
-              <w:t xml:space="preserve">Porto </w:t>
+              <w:t>Porto Digital/</w:t>
             </w:r>
             <w:r>
               <w:rPr>
@@ -3050,7 +2887,7 @@
                 <w:sz w:val="28"/>
                 <w:szCs w:val="28"/>
               </w:rPr>
-              <w:t>Digital</w:t>
+              <w:t>Analógico</w:t>
             </w:r>
             <w:r>
               <w:rPr>
@@ -3060,8 +2897,92 @@
                 <w:sz w:val="28"/>
                 <w:szCs w:val="28"/>
               </w:rPr>
-              <w:t>/</w:t>
-            </w:r>
+              <w:t xml:space="preserve"> (1/0)</w:t>
+            </w:r>
+          </w:p>
+          <w:p>
+            <w:pPr>
+              <w:rPr>
+                <w:rFonts w:cs="Times New Roman"/>
+              </w:rPr>
+            </w:pPr>
+            <w:r>
+              <w:rPr>
+                <w:rFonts w:cs="Times New Roman"/>
+              </w:rPr>
+              <w:t xml:space="preserve">             ● ANSELA=0b00000000;</w:t>
+            </w:r>
+          </w:p>
+          <w:p>
+            <w:pPr>
+              <w:rPr>
+                <w:rFonts w:cs="Times New Roman"/>
+              </w:rPr>
+            </w:pPr>
+            <w:r>
+              <w:rPr>
+                <w:rFonts w:cs="Times New Roman"/>
+              </w:rPr>
+              <w:t xml:space="preserve">             ● ANSELB=0b00000000;</w:t>
+            </w:r>
+          </w:p>
+          <w:p>
+            <w:pPr>
+              <w:rPr>
+                <w:rFonts w:cs="Times New Roman"/>
+              </w:rPr>
+            </w:pPr>
+            <w:r>
+              <w:rPr>
+                <w:rFonts w:cs="Times New Roman"/>
+              </w:rPr>
+              <w:t xml:space="preserve">             ● ANSELC=0b00000000;</w:t>
+            </w:r>
+          </w:p>
+          <w:p>
+            <w:pPr>
+              <w:rPr>
+                <w:rFonts w:cs="Times New Roman"/>
+              </w:rPr>
+            </w:pPr>
+            <w:r>
+              <w:rPr>
+                <w:rFonts w:cs="Times New Roman"/>
+              </w:rPr>
+              <w:t xml:space="preserve">             ● ANSELD=0b00000000;</w:t>
+            </w:r>
+          </w:p>
+          <w:p>
+            <w:pPr>
+              <w:rPr>
+                <w:rFonts w:cs="Times New Roman"/>
+              </w:rPr>
+            </w:pPr>
+            <w:r>
+              <w:rPr>
+                <w:rFonts w:cs="Times New Roman"/>
+              </w:rPr>
+              <w:t xml:space="preserve">             ● ANSELE=0b00000000;</w:t>
+            </w:r>
+          </w:p>
+          <w:p>
+            <w:pPr>
+              <w:rPr>
+                <w:rFonts w:cs="Times New Roman"/>
+              </w:rPr>
+            </w:pPr>
+          </w:p>
+          <w:p>
+            <w:pPr>
+              <w:ind w:left="720"/>
+              <w:rPr>
+                <w:rFonts w:cs="Times New Roman"/>
+                <w:b/>
+                <w:bCs/>
+                <w:sz w:val="32"/>
+                <w:szCs w:val="32"/>
+              </w:rPr>
+            </w:pPr>
             <w:r>
               <w:rPr>
                 <w:rFonts w:cs="Times New Roman"/>
@@ -3070,7 +2991,7 @@
                 <w:sz w:val="28"/>
                 <w:szCs w:val="28"/>
               </w:rPr>
-              <w:t>Analógico</w:t>
+              <w:t xml:space="preserve">Definir </w:t>
             </w:r>
             <w:r>
               <w:rPr>
@@ -3080,92 +3001,8 @@
                 <w:sz w:val="28"/>
                 <w:szCs w:val="28"/>
               </w:rPr>
-              <w:t xml:space="preserve"> (1/0)</w:t>
-            </w:r>
-          </w:p>
-          <w:p>
-            <w:pPr>
-              <w:rPr>
-                <w:rFonts w:cs="Times New Roman"/>
-              </w:rPr>
-            </w:pPr>
-            <w:r>
-              <w:rPr>
-                <w:rFonts w:cs="Times New Roman"/>
-              </w:rPr>
-              <w:t xml:space="preserve">             ● ANSELA=0b00000000;</w:t>
-            </w:r>
-          </w:p>
-          <w:p>
-            <w:pPr>
-              <w:rPr>
-                <w:rFonts w:cs="Times New Roman"/>
-              </w:rPr>
-            </w:pPr>
-            <w:r>
-              <w:rPr>
-                <w:rFonts w:cs="Times New Roman"/>
-              </w:rPr>
-              <w:t xml:space="preserve">             ● ANSELB=0b00000000;</w:t>
-            </w:r>
-          </w:p>
-          <w:p>
-            <w:pPr>
-              <w:rPr>
-                <w:rFonts w:cs="Times New Roman"/>
-              </w:rPr>
-            </w:pPr>
-            <w:r>
-              <w:rPr>
-                <w:rFonts w:cs="Times New Roman"/>
-              </w:rPr>
-              <w:t xml:space="preserve">             ● ANSELC=0b00000000;</w:t>
-            </w:r>
-          </w:p>
-          <w:p>
-            <w:pPr>
-              <w:rPr>
-                <w:rFonts w:cs="Times New Roman"/>
-              </w:rPr>
-            </w:pPr>
-            <w:r>
-              <w:rPr>
-                <w:rFonts w:cs="Times New Roman"/>
-              </w:rPr>
-              <w:t xml:space="preserve">             ● ANSELD=0b00000000;</w:t>
-            </w:r>
-          </w:p>
-          <w:p>
-            <w:pPr>
-              <w:rPr>
-                <w:rFonts w:cs="Times New Roman"/>
-              </w:rPr>
-            </w:pPr>
-            <w:r>
-              <w:rPr>
-                <w:rFonts w:cs="Times New Roman"/>
-              </w:rPr>
-              <w:t xml:space="preserve">             ● ANSELE=0b00000000;</w:t>
-            </w:r>
-          </w:p>
-          <w:p>
-            <w:pPr>
-              <w:rPr>
-                <w:rFonts w:cs="Times New Roman"/>
-              </w:rPr>
-            </w:pPr>
-          </w:p>
-          <w:p>
-            <w:pPr>
-              <w:ind w:left="720"/>
-              <w:rPr>
-                <w:rFonts w:cs="Times New Roman"/>
-                <w:b/>
-                <w:bCs/>
-                <w:sz w:val="32"/>
-                <w:szCs w:val="32"/>
-              </w:rPr>
-            </w:pPr>
+              <w:t>Porto Saída/</w:t>
+            </w:r>
             <w:r>
               <w:rPr>
                 <w:rFonts w:cs="Times New Roman"/>
@@ -3174,36 +3011,6 @@
                 <w:sz w:val="28"/>
                 <w:szCs w:val="28"/>
               </w:rPr>
-              <w:t xml:space="preserve">Definir </w:t>
-            </w:r>
-            <w:r>
-              <w:rPr>
-                <w:rFonts w:cs="Times New Roman"/>
-                <w:b/>
-                <w:bCs/>
-                <w:sz w:val="28"/>
-                <w:szCs w:val="28"/>
-              </w:rPr>
-              <w:t>Porto Saída</w:t>
-            </w:r>
-            <w:r>
-              <w:rPr>
-                <w:rFonts w:cs="Times New Roman"/>
-                <w:b/>
-                <w:bCs/>
-                <w:sz w:val="28"/>
-                <w:szCs w:val="28"/>
-              </w:rPr>
-              <w:t>/</w:t>
-            </w:r>
-            <w:r>
-              <w:rPr>
-                <w:rFonts w:cs="Times New Roman"/>
-                <w:b/>
-                <w:bCs/>
-                <w:sz w:val="28"/>
-                <w:szCs w:val="28"/>
-              </w:rPr>
               <w:t>Entrada (1/0)</w:t>
             </w:r>
           </w:p>
@@ -3282,21 +3089,7 @@
               <w:rPr>
                 <w:rFonts w:cs="Times New Roman"/>
               </w:rPr>
-              <w:t xml:space="preserve">   /* porto E, </w:t>
-            </w:r>
-            <w:proofErr w:type="gramStart"/>
-            <w:r>
-              <w:rPr>
-                <w:rFonts w:cs="Times New Roman"/>
-              </w:rPr>
-              <w:t>linhas configurados</w:t>
-            </w:r>
-            <w:proofErr w:type="gramEnd"/>
-            <w:r>
-              <w:rPr>
-                <w:rFonts w:cs="Times New Roman"/>
-              </w:rPr>
-              <w:t xml:space="preserve"> como entradas RA0-RA3, Não existem linhas de RE4 a RE7*/</w:t>
+              <w:t xml:space="preserve">   /* porto E, linhas configurados como entradas RA0-RA3, Não existem linhas de RE4 a RE7*/</w:t>
             </w:r>
           </w:p>
         </w:tc>
@@ -3692,13 +3485,7 @@
               <w:rPr>
                 <w:rFonts w:cs="Times New Roman"/>
               </w:rPr>
-              <w:t>f</w:t>
-            </w:r>
-            <w:r>
-              <w:rPr>
-                <w:rFonts w:cs="Times New Roman"/>
-              </w:rPr>
-              <w:t>lag</w:t>
+              <w:t>flag</w:t>
             </w:r>
             <w:proofErr w:type="spellEnd"/>
             <w:r>
@@ -3743,13 +3530,7 @@
               <w:rPr>
                 <w:rFonts w:cs="Times New Roman"/>
               </w:rPr>
-              <w:t xml:space="preserve">              Ativa a</w:t>
-            </w:r>
-            <w:r>
-              <w:rPr>
-                <w:rFonts w:cs="Times New Roman"/>
-              </w:rPr>
-              <w:t xml:space="preserve"> interrupção</w:t>
+              <w:t xml:space="preserve">              Ativa a interrupção</w:t>
             </w:r>
           </w:p>
           <w:p>
@@ -3787,13 +3568,7 @@
               <w:rPr>
                 <w:rFonts w:cs="Times New Roman"/>
               </w:rPr>
-              <w:t xml:space="preserve">              </w:t>
-            </w:r>
-            <w:r>
-              <w:rPr>
-                <w:rFonts w:cs="Times New Roman"/>
-              </w:rPr>
-              <w:t>Flanco descendente</w:t>
+              <w:t xml:space="preserve">              Flanco descendente</w:t>
             </w:r>
           </w:p>
           <w:p>
@@ -4671,7 +4446,20 @@
               <w:rPr>
                 <w:rFonts w:cs="Times New Roman"/>
               </w:rPr>
-              <w:t xml:space="preserve">             ●</w:t>
+              <w:t xml:space="preserve">             ● TMR0=3036;</w:t>
+            </w:r>
+          </w:p>
+          <w:p>
+            <w:pPr>
+              <w:rPr>
+                <w:rFonts w:cs="Times New Roman"/>
+              </w:rPr>
+            </w:pPr>
+            <w:r>
+              <w:rPr>
+                <w:rFonts w:cs="Times New Roman"/>
+              </w:rPr>
+              <w:t xml:space="preserve">             ● T0CONbits.T08BIT = 0;</w:t>
             </w:r>
             <w:r>
               <w:rPr>
@@ -4683,20 +4471,20 @@
               <w:rPr>
                 <w:rFonts w:cs="Times New Roman"/>
               </w:rPr>
-              <w:t>TMR0=3036;</w:t>
-            </w:r>
-          </w:p>
-          <w:p>
-            <w:pPr>
-              <w:rPr>
-                <w:rFonts w:cs="Times New Roman"/>
-              </w:rPr>
-            </w:pPr>
-            <w:r>
-              <w:rPr>
-                <w:rFonts w:cs="Times New Roman"/>
-              </w:rPr>
-              <w:t xml:space="preserve">            </w:t>
+              <w:t>//Contador de 16 bits</w:t>
+            </w:r>
+          </w:p>
+          <w:p>
+            <w:pPr>
+              <w:rPr>
+                <w:rFonts w:cs="Times New Roman"/>
+              </w:rPr>
+            </w:pPr>
+            <w:r>
+              <w:rPr>
+                <w:rFonts w:cs="Times New Roman"/>
+              </w:rPr>
+              <w:t xml:space="preserve">             ● T0CONbits.T0CS = 0;</w:t>
             </w:r>
             <w:r>
               <w:rPr>
@@ -4708,7 +4496,34 @@
               <w:rPr>
                 <w:rFonts w:cs="Times New Roman"/>
               </w:rPr>
-              <w:t>● T0CONbits.T08BIT = 0;</w:t>
+              <w:t>//Seleção de Relógio Interno (</w:t>
+            </w:r>
+            <w:proofErr w:type="spellStart"/>
+            <w:r>
+              <w:rPr>
+                <w:rFonts w:cs="Times New Roman"/>
+              </w:rPr>
+              <w:t>Fosc</w:t>
+            </w:r>
+            <w:proofErr w:type="spellEnd"/>
+            <w:r>
+              <w:rPr>
+                <w:rFonts w:cs="Times New Roman"/>
+              </w:rPr>
+              <w:t>/4)</w:t>
+            </w:r>
+          </w:p>
+          <w:p>
+            <w:pPr>
+              <w:rPr>
+                <w:rFonts w:cs="Times New Roman"/>
+              </w:rPr>
+            </w:pPr>
+            <w:r>
+              <w:rPr>
+                <w:rFonts w:cs="Times New Roman"/>
+              </w:rPr>
+              <w:t xml:space="preserve">             ● T0CONbits.T0SE = 0;</w:t>
             </w:r>
             <w:r>
               <w:rPr>
@@ -4720,20 +4535,20 @@
               <w:rPr>
                 <w:rFonts w:cs="Times New Roman"/>
               </w:rPr>
-              <w:t>//Contador de 16 bits</w:t>
-            </w:r>
-          </w:p>
-          <w:p>
-            <w:pPr>
-              <w:rPr>
-                <w:rFonts w:cs="Times New Roman"/>
-              </w:rPr>
-            </w:pPr>
-            <w:r>
-              <w:rPr>
-                <w:rFonts w:cs="Times New Roman"/>
-              </w:rPr>
-              <w:t xml:space="preserve">             ● T0CONbits.T0CS = 0;</w:t>
+              <w:t>//Seleção do bordo para o relógio externo</w:t>
+            </w:r>
+          </w:p>
+          <w:p>
+            <w:pPr>
+              <w:rPr>
+                <w:rFonts w:cs="Times New Roman"/>
+              </w:rPr>
+            </w:pPr>
+            <w:r>
+              <w:rPr>
+                <w:rFonts w:cs="Times New Roman"/>
+              </w:rPr>
+              <w:t xml:space="preserve">             ● T0CONbits.PSA = 0;</w:t>
             </w:r>
             <w:r>
               <w:rPr>
@@ -4745,69 +4560,81 @@
               <w:rPr>
                 <w:rFonts w:cs="Times New Roman"/>
               </w:rPr>
-              <w:t>//Seleção de Relógio Interno (</w:t>
+              <w:t>//</w:t>
             </w:r>
             <w:proofErr w:type="spellStart"/>
             <w:r>
               <w:rPr>
                 <w:rFonts w:cs="Times New Roman"/>
               </w:rPr>
-              <w:t>Fosc</w:t>
+              <w:t>Prescaler</w:t>
             </w:r>
             <w:proofErr w:type="spellEnd"/>
             <w:r>
               <w:rPr>
                 <w:rFonts w:cs="Times New Roman"/>
               </w:rPr>
-              <w:t>/4)</w:t>
-            </w:r>
-          </w:p>
-          <w:p>
-            <w:pPr>
-              <w:rPr>
-                <w:rFonts w:cs="Times New Roman"/>
-              </w:rPr>
-            </w:pPr>
-            <w:r>
-              <w:rPr>
-                <w:rFonts w:cs="Times New Roman"/>
-              </w:rPr>
-              <w:t xml:space="preserve">             ● T0CONbits.T0SE = 0;</w:t>
-            </w:r>
-            <w:r>
-              <w:rPr>
-                <w:rFonts w:cs="Times New Roman"/>
+              <w:t xml:space="preserve"> ativo</w:t>
+            </w:r>
+          </w:p>
+          <w:p>
+            <w:pPr>
+              <w:rPr>
+                <w:rFonts w:cs="Times New Roman"/>
+              </w:rPr>
+            </w:pPr>
+            <w:r>
+              <w:rPr>
+                <w:rFonts w:cs="Times New Roman"/>
+              </w:rPr>
+              <w:t xml:space="preserve">             </w:t>
+            </w:r>
+            <w:proofErr w:type="spellStart"/>
+            <w:r>
+              <w:rPr>
+                <w:rFonts w:cs="Times New Roman"/>
+              </w:rPr>
+              <w:t>Prescaler</w:t>
+            </w:r>
+            <w:proofErr w:type="spellEnd"/>
+            <w:r>
+              <w:rPr>
+                <w:rFonts w:cs="Times New Roman"/>
+              </w:rPr>
+              <w:t xml:space="preserve"> = 8, logo bits = 010</w:t>
+            </w:r>
+          </w:p>
+          <w:p>
+            <w:pPr>
+              <w:rPr>
+                <w:rFonts w:cs="Times New Roman"/>
+                <w:lang w:val="en-US"/>
+              </w:rPr>
+            </w:pPr>
+            <w:r>
+              <w:rPr>
+                <w:rFonts w:cs="Times New Roman"/>
+              </w:rPr>
+              <w:t xml:space="preserve">             </w:t>
+            </w:r>
+            <w:r>
+              <w:rPr>
+                <w:rFonts w:cs="Times New Roman"/>
+                <w:lang w:val="en-US"/>
+              </w:rPr>
+              <w:t>● T0CONbits.T0PS2 = 0;</w:t>
+            </w:r>
+            <w:r>
+              <w:rPr>
+                <w:rFonts w:cs="Times New Roman"/>
+                <w:lang w:val="en-US"/>
               </w:rPr>
               <w:t xml:space="preserve"> </w:t>
             </w:r>
             <w:r>
               <w:rPr>
                 <w:rFonts w:cs="Times New Roman"/>
-              </w:rPr>
-              <w:t>//Seleção do bordo para o relógio externo</w:t>
-            </w:r>
-          </w:p>
-          <w:p>
-            <w:pPr>
-              <w:rPr>
-                <w:rFonts w:cs="Times New Roman"/>
-              </w:rPr>
-            </w:pPr>
-            <w:r>
-              <w:rPr>
-                <w:rFonts w:cs="Times New Roman"/>
-              </w:rPr>
-              <w:t xml:space="preserve">             ● T0CONbits.PSA = 0;</w:t>
-            </w:r>
-            <w:r>
-              <w:rPr>
-                <w:rFonts w:cs="Times New Roman"/>
-              </w:rPr>
-              <w:t xml:space="preserve"> </w:t>
-            </w:r>
-            <w:r>
-              <w:rPr>
-                <w:rFonts w:cs="Times New Roman"/>
+                <w:lang w:val="en-US"/>
               </w:rPr>
               <w:t>//</w:t>
             </w:r>
@@ -4815,6 +4642,7 @@
             <w:r>
               <w:rPr>
                 <w:rFonts w:cs="Times New Roman"/>
+                <w:lang w:val="en-US"/>
               </w:rPr>
               <w:t>Prescaler</w:t>
             </w:r>
@@ -4822,110 +4650,25 @@
             <w:r>
               <w:rPr>
                 <w:rFonts w:cs="Times New Roman"/>
-              </w:rPr>
-              <w:t xml:space="preserve"> ativo</w:t>
-            </w:r>
-          </w:p>
-          <w:p>
-            <w:pPr>
-              <w:rPr>
-                <w:rFonts w:cs="Times New Roman"/>
-              </w:rPr>
-            </w:pPr>
-            <w:r>
-              <w:rPr>
-                <w:rFonts w:cs="Times New Roman"/>
-              </w:rPr>
-              <w:t xml:space="preserve">             </w:t>
-            </w:r>
-            <w:proofErr w:type="spellStart"/>
-            <w:r>
-              <w:rPr>
-                <w:rFonts w:cs="Times New Roman"/>
-              </w:rPr>
-              <w:t>Prescaler</w:t>
-            </w:r>
-            <w:proofErr w:type="spellEnd"/>
-            <w:r>
-              <w:rPr>
-                <w:rFonts w:cs="Times New Roman"/>
-              </w:rPr>
-              <w:t xml:space="preserve"> = 8, logo bits = 010</w:t>
-            </w:r>
-          </w:p>
-          <w:p>
-            <w:pPr>
-              <w:rPr>
-                <w:rFonts w:cs="Times New Roman"/>
                 <w:lang w:val="en-US"/>
               </w:rPr>
-            </w:pPr>
-            <w:r>
+              <w:t xml:space="preserve"> bit 2</w:t>
+            </w:r>
+          </w:p>
+          <w:p>
+            <w:pPr>
               <w:rPr>
                 <w:rFonts w:cs="Times New Roman"/>
                 <w:lang w:val="en-US"/>
               </w:rPr>
-              <w:t xml:space="preserve">             ● T0CONbits.T0PS2 = 0;</w:t>
-            </w:r>
+            </w:pPr>
             <w:r>
               <w:rPr>
                 <w:rFonts w:cs="Times New Roman"/>
                 <w:lang w:val="en-US"/>
               </w:rPr>
-              <w:t xml:space="preserve"> </w:t>
-            </w:r>
-            <w:r>
-              <w:rPr>
-                <w:rFonts w:cs="Times New Roman"/>
-                <w:lang w:val="en-US"/>
-              </w:rPr>
-              <w:t>//</w:t>
-            </w:r>
-            <w:proofErr w:type="spellStart"/>
-            <w:r>
-              <w:rPr>
-                <w:rFonts w:cs="Times New Roman"/>
-                <w:lang w:val="en-US"/>
-              </w:rPr>
-              <w:t>Prescaler</w:t>
-            </w:r>
-            <w:proofErr w:type="spellEnd"/>
-            <w:r>
-              <w:rPr>
-                <w:rFonts w:cs="Times New Roman"/>
-                <w:lang w:val="en-US"/>
-              </w:rPr>
-              <w:t xml:space="preserve"> bit 2</w:t>
-            </w:r>
-          </w:p>
-          <w:p>
-            <w:pPr>
-              <w:rPr>
-                <w:rFonts w:cs="Times New Roman"/>
-                <w:lang w:val="en-US"/>
-              </w:rPr>
-            </w:pPr>
-            <w:r>
-              <w:rPr>
-                <w:rFonts w:cs="Times New Roman"/>
-                <w:lang w:val="en-US"/>
-              </w:rPr>
               <w:lastRenderedPageBreak/>
-              <w:t xml:space="preserve">             ● </w:t>
-            </w:r>
-            <w:r>
-              <w:rPr>
-                <w:rFonts w:cs="Times New Roman"/>
-                <w:lang w:val="en-US"/>
-              </w:rPr>
-              <w:t>T</w:t>
-            </w:r>
-            <w:r>
-              <w:rPr>
-                <w:rFonts w:cs="Times New Roman"/>
-                <w:lang w:val="en-US"/>
-              </w:rPr>
-              <w:t>0CONbits.T0PS1 = 1;</w:t>
+              <w:t xml:space="preserve">             ● T0CONbits.T0PS1 = 1;</w:t>
             </w:r>
             <w:r>
               <w:rPr>
@@ -5100,21 +4843,7 @@
               <w:rPr>
                 <w:rFonts w:cs="Times New Roman"/>
               </w:rPr>
-              <w:t>//</w:t>
-            </w:r>
-            <w:proofErr w:type="gramStart"/>
-            <w:r>
-              <w:rPr>
-                <w:rFonts w:cs="Times New Roman"/>
-              </w:rPr>
-              <w:t>Autoriza</w:t>
-            </w:r>
-            <w:proofErr w:type="gramEnd"/>
-            <w:r>
-              <w:rPr>
-                <w:rFonts w:cs="Times New Roman"/>
-              </w:rPr>
-              <w:t xml:space="preserve"> a </w:t>
+              <w:t xml:space="preserve">//Autoriza a </w:t>
             </w:r>
             <w:r>
               <w:rPr>
@@ -5146,21 +4875,7 @@
               <w:rPr>
                 <w:rFonts w:cs="Times New Roman"/>
               </w:rPr>
-              <w:t>//</w:t>
-            </w:r>
-            <w:proofErr w:type="gramStart"/>
-            <w:r>
-              <w:rPr>
-                <w:rFonts w:cs="Times New Roman"/>
-              </w:rPr>
-              <w:t>Apaga</w:t>
-            </w:r>
-            <w:proofErr w:type="gramEnd"/>
-            <w:r>
-              <w:rPr>
-                <w:rFonts w:cs="Times New Roman"/>
-              </w:rPr>
-              <w:t xml:space="preserve"> a </w:t>
+              <w:t xml:space="preserve">//Apaga a </w:t>
             </w:r>
             <w:proofErr w:type="spellStart"/>
             <w:r>
@@ -6126,21 +5841,7 @@
               <w:rPr>
                 <w:rFonts w:cs="Times New Roman"/>
               </w:rPr>
-              <w:t>● PIE1bits.TMR1IE = 1; //</w:t>
-            </w:r>
-            <w:proofErr w:type="gramStart"/>
-            <w:r>
-              <w:rPr>
-                <w:rFonts w:cs="Times New Roman"/>
-              </w:rPr>
-              <w:t>Autoriza</w:t>
-            </w:r>
-            <w:proofErr w:type="gramEnd"/>
-            <w:r>
-              <w:rPr>
-                <w:rFonts w:cs="Times New Roman"/>
-              </w:rPr>
-              <w:t xml:space="preserve"> a Interrupção</w:t>
+              <w:t>● PIE1bits.TMR1IE = 1; //Autoriza a Interrupção</w:t>
             </w:r>
           </w:p>
           <w:p>
@@ -6154,21 +5855,7 @@
               <w:rPr>
                 <w:rFonts w:cs="Times New Roman"/>
               </w:rPr>
-              <w:t>● PIR1bits.TMR1IF = 0; //</w:t>
-            </w:r>
-            <w:proofErr w:type="gramStart"/>
-            <w:r>
-              <w:rPr>
-                <w:rFonts w:cs="Times New Roman"/>
-              </w:rPr>
-              <w:t>Apaga</w:t>
-            </w:r>
-            <w:proofErr w:type="gramEnd"/>
-            <w:r>
-              <w:rPr>
-                <w:rFonts w:cs="Times New Roman"/>
-              </w:rPr>
-              <w:t xml:space="preserve"> a </w:t>
+              <w:t xml:space="preserve">● PIR1bits.TMR1IF = 0; //Apaga a </w:t>
             </w:r>
             <w:proofErr w:type="spellStart"/>
             <w:r>
@@ -7541,48 +7228,20 @@
               <w:rPr>
                 <w:rFonts w:cs="Times New Roman"/>
               </w:rPr>
-              <w:t xml:space="preserve">             ●PIE1bits.TMR2IE =1; //</w:t>
-            </w:r>
-            <w:proofErr w:type="gramStart"/>
-            <w:r>
-              <w:rPr>
-                <w:rFonts w:cs="Times New Roman"/>
-              </w:rPr>
-              <w:t>Autoriza</w:t>
-            </w:r>
-            <w:proofErr w:type="gramEnd"/>
-            <w:r>
-              <w:rPr>
-                <w:rFonts w:cs="Times New Roman"/>
-              </w:rPr>
-              <w:t xml:space="preserve"> a Interrupção</w:t>
-            </w:r>
-          </w:p>
-          <w:p>
-            <w:pPr>
-              <w:rPr>
-                <w:rFonts w:cs="Times New Roman"/>
-              </w:rPr>
-            </w:pPr>
-            <w:r>
-              <w:rPr>
-                <w:rFonts w:cs="Times New Roman"/>
-              </w:rPr>
-              <w:t xml:space="preserve">             ●PIR1bits.TMR2IF =0; //</w:t>
-            </w:r>
-            <w:proofErr w:type="gramStart"/>
-            <w:r>
-              <w:rPr>
-                <w:rFonts w:cs="Times New Roman"/>
-              </w:rPr>
-              <w:t>Apaga</w:t>
-            </w:r>
-            <w:proofErr w:type="gramEnd"/>
-            <w:r>
-              <w:rPr>
-                <w:rFonts w:cs="Times New Roman"/>
-              </w:rPr>
-              <w:t xml:space="preserve"> a </w:t>
+              <w:t xml:space="preserve">             ●PIE1bits.TMR2IE =1; //Autoriza a Interrupção</w:t>
+            </w:r>
+          </w:p>
+          <w:p>
+            <w:pPr>
+              <w:rPr>
+                <w:rFonts w:cs="Times New Roman"/>
+              </w:rPr>
+            </w:pPr>
+            <w:r>
+              <w:rPr>
+                <w:rFonts w:cs="Times New Roman"/>
+              </w:rPr>
+              <w:t xml:space="preserve">             ●PIR1bits.TMR2IF =0; //Apaga a </w:t>
             </w:r>
             <w:proofErr w:type="spellStart"/>
             <w:r>
@@ -8681,14 +8340,12 @@
               </w:rPr>
               <w:t xml:space="preserve">Resolvendo para </w:t>
             </w:r>
-            <w:proofErr w:type="gramStart"/>
             <w:r>
               <w:rPr>
                 <w:rFonts w:cs="Times New Roman"/>
               </w:rPr>
               <w:t>SPBRGH:SPBRG</w:t>
             </w:r>
-            <w:proofErr w:type="gramEnd"/>
           </w:p>
           <w:p>
             <w:pPr>
@@ -9264,16 +8921,8 @@
               <w:rPr>
                 <w:rFonts w:cs="Times New Roman"/>
               </w:rPr>
-              <w:t xml:space="preserve">Resolvendo para </w:t>
-            </w:r>
-            <w:proofErr w:type="gramStart"/>
-            <w:r>
-              <w:rPr>
-                <w:rFonts w:cs="Times New Roman"/>
-              </w:rPr>
-              <w:t>SPBRGH:SPBRG</w:t>
-            </w:r>
-            <w:proofErr w:type="gramEnd"/>
+              <w:t>Resolvendo para SPBRGH:SPBRG</w:t>
+            </w:r>
           </w:p>
           <w:p>
             <w:pPr>
@@ -9863,16 +9512,8 @@
               <w:rPr>
                 <w:rFonts w:cs="Times New Roman"/>
               </w:rPr>
-              <w:t xml:space="preserve">Resolvendo para </w:t>
-            </w:r>
-            <w:proofErr w:type="gramStart"/>
-            <w:r>
-              <w:rPr>
-                <w:rFonts w:cs="Times New Roman"/>
-              </w:rPr>
-              <w:t>SPBRGH:SPBRG</w:t>
-            </w:r>
-            <w:proofErr w:type="gramEnd"/>
+              <w:t>Resolvendo para SPBRGH:SPBRG</w:t>
+            </w:r>
           </w:p>
           <w:p>
             <w:pPr>
@@ -10447,16 +10088,8 @@
               <w:rPr>
                 <w:rFonts w:cs="Times New Roman"/>
               </w:rPr>
-              <w:t xml:space="preserve">Resolvendo para </w:t>
-            </w:r>
-            <w:proofErr w:type="gramStart"/>
-            <w:r>
-              <w:rPr>
-                <w:rFonts w:cs="Times New Roman"/>
-              </w:rPr>
-              <w:t>SPBRGH:SPBRG</w:t>
-            </w:r>
-            <w:proofErr w:type="gramEnd"/>
+              <w:t>Resolvendo para SPBRGH:SPBRG</w:t>
+            </w:r>
           </w:p>
           <w:p>
             <w:pPr>
@@ -11072,368 +10705,306 @@
                 <w:b/>
                 <w:bCs/>
               </w:rPr>
-              <w:t>C</w:t>
-            </w:r>
-            <w:r>
+              <w:t>Configuração do registo TXSTA:</w:t>
+            </w:r>
+          </w:p>
+          <w:p>
+            <w:pPr>
+              <w:rPr>
+                <w:rFonts w:cs="Times New Roman"/>
+              </w:rPr>
+            </w:pPr>
+            <w:r>
+              <w:rPr>
+                <w:rFonts w:cs="Times New Roman"/>
+              </w:rPr>
+              <w:t>CSRC=0 -&gt; Não interessa para modo assíncrono</w:t>
+            </w:r>
+          </w:p>
+          <w:p>
+            <w:pPr>
+              <w:rPr>
+                <w:rFonts w:cs="Times New Roman"/>
+              </w:rPr>
+            </w:pPr>
+            <w:r>
+              <w:rPr>
+                <w:rFonts w:cs="Times New Roman"/>
+              </w:rPr>
+              <w:t xml:space="preserve">TX9=0 </w:t>
+            </w:r>
+            <w:r>
+              <w:rPr>
+                <w:rFonts w:cs="Times New Roman"/>
+              </w:rPr>
+              <w:t>-&gt; Seleção de transmissão a 8 bits de dados</w:t>
+            </w:r>
+          </w:p>
+          <w:p>
+            <w:pPr>
+              <w:rPr>
+                <w:rFonts w:cs="Times New Roman"/>
+              </w:rPr>
+            </w:pPr>
+            <w:r>
+              <w:rPr>
+                <w:rFonts w:cs="Times New Roman"/>
+              </w:rPr>
+              <w:t xml:space="preserve">TXEN=1 </w:t>
+            </w:r>
+            <w:r>
+              <w:rPr>
+                <w:rFonts w:cs="Times New Roman"/>
+              </w:rPr>
+              <w:t>-&gt; Habilitação do circuito de transmissão</w:t>
+            </w:r>
+          </w:p>
+          <w:p>
+            <w:pPr>
+              <w:rPr>
+                <w:rFonts w:cs="Times New Roman"/>
+              </w:rPr>
+            </w:pPr>
+            <w:r>
+              <w:rPr>
+                <w:rFonts w:cs="Times New Roman"/>
+              </w:rPr>
+              <w:t xml:space="preserve">SYNC=0 </w:t>
+            </w:r>
+            <w:r>
+              <w:rPr>
+                <w:rFonts w:cs="Times New Roman"/>
+              </w:rPr>
+              <w:t>-&gt; Seleção do modo de comunicação assíncrona</w:t>
+            </w:r>
+          </w:p>
+          <w:p>
+            <w:pPr>
+              <w:rPr>
+                <w:rFonts w:cs="Times New Roman"/>
+              </w:rPr>
+            </w:pPr>
+            <w:r>
+              <w:rPr>
+                <w:rFonts w:cs="Times New Roman"/>
+              </w:rPr>
+              <w:t>SENDB=0 -&gt; Não emitir condição de Break</w:t>
+            </w:r>
+          </w:p>
+          <w:p>
+            <w:pPr>
+              <w:rPr>
+                <w:rFonts w:cs="Times New Roman"/>
+              </w:rPr>
+            </w:pPr>
+            <w:r>
+              <w:rPr>
+                <w:rFonts w:cs="Times New Roman"/>
+              </w:rPr>
+              <w:t xml:space="preserve">BRGH=1 </w:t>
+            </w:r>
+            <w:r>
+              <w:rPr>
+                <w:rFonts w:cs="Times New Roman"/>
+              </w:rPr>
+              <w:t xml:space="preserve">-&gt; Habilitação do modo </w:t>
+            </w:r>
+            <w:proofErr w:type="spellStart"/>
+            <w:r>
+              <w:rPr>
+                <w:rFonts w:cs="Times New Roman"/>
+              </w:rPr>
+              <w:t>High</w:t>
+            </w:r>
+            <w:proofErr w:type="spellEnd"/>
+            <w:r>
+              <w:rPr>
+                <w:rFonts w:cs="Times New Roman"/>
+              </w:rPr>
+              <w:t>-Speed</w:t>
+            </w:r>
+          </w:p>
+          <w:p>
+            <w:pPr>
+              <w:rPr>
+                <w:rFonts w:cs="Times New Roman"/>
+              </w:rPr>
+            </w:pPr>
+            <w:r>
+              <w:rPr>
+                <w:rFonts w:cs="Times New Roman"/>
+              </w:rPr>
+              <w:t xml:space="preserve">TRMT =X </w:t>
+            </w:r>
+            <w:r>
+              <w:rPr>
+                <w:rFonts w:cs="Times New Roman"/>
+              </w:rPr>
+              <w:t>(</w:t>
+            </w:r>
+            <w:proofErr w:type="spellStart"/>
+            <w:r>
+              <w:rPr>
+                <w:rFonts w:cs="Times New Roman"/>
+              </w:rPr>
+              <w:t>don't</w:t>
+            </w:r>
+            <w:proofErr w:type="spellEnd"/>
+            <w:r>
+              <w:rPr>
+                <w:rFonts w:cs="Times New Roman"/>
+              </w:rPr>
+              <w:t xml:space="preserve"> </w:t>
+            </w:r>
+            <w:proofErr w:type="spellStart"/>
+            <w:r>
+              <w:rPr>
+                <w:rFonts w:cs="Times New Roman"/>
+              </w:rPr>
+              <w:t>care</w:t>
+            </w:r>
+            <w:proofErr w:type="spellEnd"/>
+            <w:r>
+              <w:rPr>
+                <w:rFonts w:cs="Times New Roman"/>
+              </w:rPr>
+              <w:t>) -&gt; Bit só de leitura</w:t>
+            </w:r>
+          </w:p>
+          <w:p>
+            <w:pPr>
+              <w:rPr>
+                <w:rFonts w:cs="Times New Roman"/>
+              </w:rPr>
+            </w:pPr>
+            <w:r>
+              <w:rPr>
+                <w:rFonts w:cs="Times New Roman"/>
+              </w:rPr>
+              <w:t xml:space="preserve">TX9D=0 </w:t>
+            </w:r>
+            <w:r>
+              <w:rPr>
+                <w:rFonts w:cs="Times New Roman"/>
+              </w:rPr>
+              <w:t>-&gt; Nono bit de dados a transmitir (não usado)</w:t>
+            </w:r>
+          </w:p>
+          <w:p>
+            <w:pPr>
+              <w:rPr>
+                <w:rFonts w:cs="Times New Roman"/>
+              </w:rPr>
+            </w:pPr>
+            <w:r>
+              <w:rPr>
+                <w:rFonts w:cs="Times New Roman"/>
+              </w:rPr>
+              <w:tab/>
+            </w:r>
+            <w:r>
+              <w:rPr>
+                <w:rFonts w:cs="Times New Roman"/>
+              </w:rPr>
+              <w:t xml:space="preserve">● </w:t>
+            </w:r>
+            <w:r>
+              <w:rPr>
+                <w:rFonts w:cs="Times New Roman"/>
+              </w:rPr>
+              <w:t xml:space="preserve">TXSTA = </w:t>
+            </w:r>
+            <w:r>
+              <w:rPr>
+                <w:rFonts w:cs="Times New Roman"/>
+              </w:rPr>
+              <w:t>0</w:t>
+            </w:r>
+            <w:r>
+              <w:rPr>
+                <w:rFonts w:cs="Times New Roman"/>
+              </w:rPr>
+              <w:t>b0</w:t>
+            </w:r>
+            <w:r>
+              <w:rPr>
+                <w:rFonts w:cs="Times New Roman"/>
+              </w:rPr>
+              <w:t>01</w:t>
+            </w:r>
+            <w:r>
+              <w:rPr>
+                <w:rFonts w:cs="Times New Roman"/>
+              </w:rPr>
+              <w:t>0</w:t>
+            </w:r>
+            <w:r>
+              <w:rPr>
+                <w:rFonts w:cs="Times New Roman"/>
+              </w:rPr>
+              <w:t>0</w:t>
+            </w:r>
+            <w:r>
+              <w:rPr>
+                <w:rFonts w:cs="Times New Roman"/>
+              </w:rPr>
+              <w:t>100;</w:t>
+            </w:r>
+          </w:p>
+          <w:p>
+            <w:pPr>
               <w:rPr>
                 <w:rFonts w:cs="Times New Roman"/>
                 <w:b/>
                 <w:bCs/>
               </w:rPr>
-              <w:t>onfiguração do registo TXSTA:</w:t>
-            </w:r>
-          </w:p>
-          <w:p>
-            <w:pPr>
-              <w:rPr>
-                <w:rFonts w:cs="Times New Roman"/>
-              </w:rPr>
-            </w:pPr>
-            <w:r>
-              <w:rPr>
-                <w:rFonts w:cs="Times New Roman"/>
-              </w:rPr>
-              <w:t>CSRC=</w:t>
-            </w:r>
-            <w:r>
-              <w:rPr>
-                <w:rFonts w:cs="Times New Roman"/>
-              </w:rPr>
-              <w:t>0</w:t>
-            </w:r>
-            <w:r>
-              <w:rPr>
-                <w:rFonts w:cs="Times New Roman"/>
-              </w:rPr>
-              <w:t xml:space="preserve"> -&gt; Não interessa para modo assíncrono</w:t>
-            </w:r>
-          </w:p>
-          <w:p>
-            <w:pPr>
-              <w:rPr>
-                <w:rFonts w:cs="Times New Roman"/>
-              </w:rPr>
-            </w:pPr>
-            <w:r>
-              <w:rPr>
-                <w:rFonts w:cs="Times New Roman"/>
-              </w:rPr>
-              <w:t xml:space="preserve">TX9=0 </w:t>
-            </w:r>
-            <w:r>
-              <w:rPr>
-                <w:rFonts w:cs="Times New Roman"/>
-              </w:rPr>
-              <w:t>-&gt; Seleção de transmissão a 8 bits de dados</w:t>
-            </w:r>
-          </w:p>
-          <w:p>
-            <w:pPr>
-              <w:rPr>
-                <w:rFonts w:cs="Times New Roman"/>
-              </w:rPr>
-            </w:pPr>
-            <w:r>
-              <w:rPr>
-                <w:rFonts w:cs="Times New Roman"/>
-              </w:rPr>
-              <w:t xml:space="preserve">TXEN=1 </w:t>
-            </w:r>
-            <w:r>
-              <w:rPr>
-                <w:rFonts w:cs="Times New Roman"/>
-              </w:rPr>
-              <w:t>-&gt; Habilitação do circuito de transmissão</w:t>
-            </w:r>
-          </w:p>
-          <w:p>
-            <w:pPr>
-              <w:rPr>
-                <w:rFonts w:cs="Times New Roman"/>
-              </w:rPr>
-            </w:pPr>
-            <w:r>
-              <w:rPr>
-                <w:rFonts w:cs="Times New Roman"/>
-              </w:rPr>
-              <w:t xml:space="preserve">SYNC=0 </w:t>
-            </w:r>
-            <w:r>
-              <w:rPr>
-                <w:rFonts w:cs="Times New Roman"/>
-              </w:rPr>
-              <w:t>-&gt; Seleção do modo de comunicação assíncrona</w:t>
-            </w:r>
-          </w:p>
-          <w:p>
-            <w:pPr>
-              <w:rPr>
-                <w:rFonts w:cs="Times New Roman"/>
-              </w:rPr>
-            </w:pPr>
-            <w:r>
-              <w:rPr>
-                <w:rFonts w:cs="Times New Roman"/>
-              </w:rPr>
-              <w:t>SENDB=0 -&gt; Não emitir condição de Break</w:t>
-            </w:r>
-          </w:p>
-          <w:p>
-            <w:pPr>
-              <w:rPr>
-                <w:rFonts w:cs="Times New Roman"/>
-              </w:rPr>
-            </w:pPr>
-            <w:r>
-              <w:rPr>
-                <w:rFonts w:cs="Times New Roman"/>
-              </w:rPr>
-              <w:t xml:space="preserve">BRGH=1 </w:t>
-            </w:r>
-            <w:r>
-              <w:rPr>
-                <w:rFonts w:cs="Times New Roman"/>
-              </w:rPr>
-              <w:t xml:space="preserve">-&gt; Habilitação do modo </w:t>
-            </w:r>
-            <w:proofErr w:type="spellStart"/>
-            <w:r>
-              <w:rPr>
-                <w:rFonts w:cs="Times New Roman"/>
-              </w:rPr>
-              <w:t>High</w:t>
-            </w:r>
-            <w:proofErr w:type="spellEnd"/>
-            <w:r>
-              <w:rPr>
-                <w:rFonts w:cs="Times New Roman"/>
-              </w:rPr>
-              <w:t>-Speed</w:t>
-            </w:r>
-          </w:p>
-          <w:p>
-            <w:pPr>
-              <w:rPr>
-                <w:rFonts w:cs="Times New Roman"/>
-              </w:rPr>
-            </w:pPr>
-            <w:r>
-              <w:rPr>
-                <w:rFonts w:cs="Times New Roman"/>
-              </w:rPr>
-              <w:t xml:space="preserve">TRMT =X </w:t>
-            </w:r>
-            <w:r>
-              <w:rPr>
-                <w:rFonts w:cs="Times New Roman"/>
-              </w:rPr>
-              <w:t>(</w:t>
-            </w:r>
-            <w:proofErr w:type="spellStart"/>
-            <w:r>
-              <w:rPr>
-                <w:rFonts w:cs="Times New Roman"/>
-              </w:rPr>
-              <w:t>don't</w:t>
-            </w:r>
-            <w:proofErr w:type="spellEnd"/>
-            <w:r>
-              <w:rPr>
-                <w:rFonts w:cs="Times New Roman"/>
-              </w:rPr>
-              <w:t xml:space="preserve"> </w:t>
-            </w:r>
-            <w:proofErr w:type="spellStart"/>
-            <w:r>
-              <w:rPr>
-                <w:rFonts w:cs="Times New Roman"/>
-              </w:rPr>
-              <w:t>care</w:t>
-            </w:r>
-            <w:proofErr w:type="spellEnd"/>
-            <w:r>
-              <w:rPr>
-                <w:rFonts w:cs="Times New Roman"/>
-              </w:rPr>
-              <w:t>) -&gt; Bit só de leitura</w:t>
-            </w:r>
-          </w:p>
-          <w:p>
-            <w:pPr>
-              <w:rPr>
-                <w:rFonts w:cs="Times New Roman"/>
-              </w:rPr>
-            </w:pPr>
-            <w:r>
-              <w:rPr>
-                <w:rFonts w:cs="Times New Roman"/>
-              </w:rPr>
-              <w:t xml:space="preserve">TX9D=0 </w:t>
-            </w:r>
-            <w:r>
-              <w:rPr>
-                <w:rFonts w:cs="Times New Roman"/>
-              </w:rPr>
-              <w:t>-&gt; Nono bit de dados a transmitir (não usado)</w:t>
-            </w:r>
-          </w:p>
-          <w:p>
-            <w:pPr>
-              <w:rPr>
-                <w:rFonts w:cs="Times New Roman"/>
-              </w:rPr>
-            </w:pPr>
-            <w:r>
-              <w:rPr>
-                <w:rFonts w:cs="Times New Roman"/>
-              </w:rPr>
-              <w:tab/>
-            </w:r>
-            <w:r>
-              <w:rPr>
-                <w:rFonts w:cs="Times New Roman"/>
-              </w:rPr>
-              <w:t xml:space="preserve">● </w:t>
-            </w:r>
-            <w:r>
-              <w:rPr>
-                <w:rFonts w:cs="Times New Roman"/>
-              </w:rPr>
-              <w:t xml:space="preserve">TXSTA = </w:t>
-            </w:r>
-            <w:r>
-              <w:rPr>
-                <w:rFonts w:cs="Times New Roman"/>
-              </w:rPr>
-              <w:t>0</w:t>
-            </w:r>
-            <w:r>
-              <w:rPr>
-                <w:rFonts w:cs="Times New Roman"/>
-              </w:rPr>
-              <w:t>b0</w:t>
-            </w:r>
-            <w:r>
-              <w:rPr>
-                <w:rFonts w:cs="Times New Roman"/>
-              </w:rPr>
-              <w:t>01</w:t>
-            </w:r>
-            <w:r>
-              <w:rPr>
-                <w:rFonts w:cs="Times New Roman"/>
-              </w:rPr>
-              <w:t>0</w:t>
-            </w:r>
-            <w:r>
-              <w:rPr>
-                <w:rFonts w:cs="Times New Roman"/>
-              </w:rPr>
-              <w:t>0</w:t>
-            </w:r>
-            <w:r>
-              <w:rPr>
-                <w:rFonts w:cs="Times New Roman"/>
-              </w:rPr>
-              <w:t>100;</w:t>
-            </w:r>
-          </w:p>
-          <w:p>
-            <w:pPr>
+            </w:pPr>
+            <w:r>
               <w:rPr>
                 <w:rFonts w:cs="Times New Roman"/>
                 <w:b/>
                 <w:bCs/>
               </w:rPr>
-            </w:pPr>
-            <w:r>
-              <w:rPr>
-                <w:rFonts w:cs="Times New Roman"/>
-                <w:b/>
-                <w:bCs/>
-              </w:rPr>
-              <w:t>C</w:t>
-            </w:r>
-            <w:r>
-              <w:rPr>
-                <w:rFonts w:cs="Times New Roman"/>
-                <w:b/>
-                <w:bCs/>
-              </w:rPr>
-              <w:t xml:space="preserve">onfiguração do registo </w:t>
-            </w:r>
-            <w:r>
-              <w:rPr>
-                <w:rFonts w:cs="Times New Roman"/>
-                <w:b/>
-                <w:bCs/>
-              </w:rPr>
-              <w:t>RC</w:t>
-            </w:r>
-            <w:r>
-              <w:rPr>
-                <w:rFonts w:cs="Times New Roman"/>
-                <w:b/>
-                <w:bCs/>
-              </w:rPr>
-              <w:t>STA:</w:t>
-            </w:r>
-          </w:p>
-          <w:p>
-            <w:pPr>
-              <w:rPr>
-                <w:rFonts w:cs="Times New Roman"/>
-              </w:rPr>
-            </w:pPr>
-            <w:r>
-              <w:rPr>
-                <w:rFonts w:cs="Times New Roman"/>
-              </w:rPr>
-              <w:t xml:space="preserve">SPEN=1 </w:t>
-            </w:r>
-            <w:r>
-              <w:rPr>
-                <w:rFonts w:cs="Times New Roman"/>
-              </w:rPr>
-              <w:t>-&gt; Habilitação da porta de comunicação série</w:t>
-            </w:r>
-          </w:p>
-          <w:p>
-            <w:pPr>
-              <w:rPr>
-                <w:rFonts w:cs="Times New Roman"/>
-              </w:rPr>
-            </w:pPr>
-            <w:r>
-              <w:rPr>
-                <w:rFonts w:cs="Times New Roman"/>
-              </w:rPr>
-              <w:t xml:space="preserve">RX9=0 </w:t>
-            </w:r>
-            <w:r>
-              <w:rPr>
-                <w:rFonts w:cs="Times New Roman"/>
-              </w:rPr>
-              <w:t>-&gt; Seleção de receção a 8 bits de dados</w:t>
-            </w:r>
-          </w:p>
-          <w:p>
-            <w:pPr>
-              <w:rPr>
-                <w:rFonts w:cs="Times New Roman"/>
-              </w:rPr>
-            </w:pPr>
-            <w:r>
-              <w:rPr>
-                <w:rFonts w:cs="Times New Roman"/>
-              </w:rPr>
-              <w:t xml:space="preserve">SREN=0 </w:t>
-            </w:r>
-            <w:r>
-              <w:rPr>
-                <w:rFonts w:cs="Times New Roman"/>
-              </w:rPr>
-              <w:t>-&gt; Não interessa para modo assíncrono</w:t>
+              <w:t>Configuração do registo RCSTA:</w:t>
+            </w:r>
+          </w:p>
+          <w:p>
+            <w:pPr>
+              <w:rPr>
+                <w:rFonts w:cs="Times New Roman"/>
+              </w:rPr>
+            </w:pPr>
+            <w:r>
+              <w:rPr>
+                <w:rFonts w:cs="Times New Roman"/>
+              </w:rPr>
+              <w:t>SPEN=1 -&gt; Habilitação da porta de comunicação série</w:t>
+            </w:r>
+          </w:p>
+          <w:p>
+            <w:pPr>
+              <w:rPr>
+                <w:rFonts w:cs="Times New Roman"/>
+              </w:rPr>
+            </w:pPr>
+            <w:r>
+              <w:rPr>
+                <w:rFonts w:cs="Times New Roman"/>
+              </w:rPr>
+              <w:t>RX9=0 -&gt; Seleção de receção a 8 bits de dados</w:t>
+            </w:r>
+          </w:p>
+          <w:p>
+            <w:pPr>
+              <w:rPr>
+                <w:rFonts w:cs="Times New Roman"/>
+              </w:rPr>
+            </w:pPr>
+            <w:r>
+              <w:rPr>
+                <w:rFonts w:cs="Times New Roman"/>
+              </w:rPr>
+              <w:t>SREN=0 -&gt; Não interessa para modo assíncrono</w:t>
             </w:r>
           </w:p>
           <w:p>
@@ -11458,51 +11029,80 @@
               <w:rPr>
                 <w:rFonts w:cs="Times New Roman"/>
               </w:rPr>
+              <w:t xml:space="preserve"> -&gt; Habilitação do circuito de receção</w:t>
+            </w:r>
+          </w:p>
+          <w:p>
+            <w:pPr>
+              <w:rPr>
+                <w:rFonts w:cs="Times New Roman"/>
+              </w:rPr>
+            </w:pPr>
+            <w:r>
+              <w:rPr>
+                <w:rFonts w:cs="Times New Roman"/>
+              </w:rPr>
+              <w:t>ADDEN=0 -&gt; Não interessa para modo de receção a 8 bits</w:t>
+            </w:r>
+          </w:p>
+          <w:p>
+            <w:pPr>
+              <w:rPr>
+                <w:rFonts w:cs="Times New Roman"/>
+              </w:rPr>
+            </w:pPr>
+            <w:r>
+              <w:rPr>
+                <w:rFonts w:cs="Times New Roman"/>
+              </w:rPr>
+              <w:t>FERR=X (</w:t>
+            </w:r>
+            <w:proofErr w:type="spellStart"/>
+            <w:r>
+              <w:rPr>
+                <w:rFonts w:cs="Times New Roman"/>
+              </w:rPr>
+              <w:t>don't</w:t>
+            </w:r>
+            <w:proofErr w:type="spellEnd"/>
+            <w:r>
+              <w:rPr>
+                <w:rFonts w:cs="Times New Roman"/>
+              </w:rPr>
               <w:t xml:space="preserve"> </w:t>
             </w:r>
-            <w:r>
-              <w:rPr>
-                <w:rFonts w:cs="Times New Roman"/>
-              </w:rPr>
-              <w:t>-&gt; Habilitação do circuito de receção</w:t>
-            </w:r>
-          </w:p>
-          <w:p>
-            <w:pPr>
-              <w:rPr>
-                <w:rFonts w:cs="Times New Roman"/>
-              </w:rPr>
-            </w:pPr>
-            <w:r>
-              <w:rPr>
-                <w:rFonts w:cs="Times New Roman"/>
-              </w:rPr>
-              <w:t>ADDEN=0 -&gt; Não interessa para modo de receção a 8 bits</w:t>
-            </w:r>
-          </w:p>
-          <w:p>
-            <w:pPr>
-              <w:rPr>
-                <w:rFonts w:cs="Times New Roman"/>
-              </w:rPr>
-            </w:pPr>
-            <w:r>
-              <w:rPr>
-                <w:rFonts w:cs="Times New Roman"/>
-              </w:rPr>
-              <w:t xml:space="preserve">FERR=X </w:t>
-            </w:r>
-            <w:r>
-              <w:rPr>
-                <w:rFonts w:cs="Times New Roman"/>
-              </w:rPr>
-              <w:t>(</w:t>
-            </w:r>
             <w:proofErr w:type="spellStart"/>
             <w:r>
               <w:rPr>
                 <w:rFonts w:cs="Times New Roman"/>
               </w:rPr>
+              <w:t>care</w:t>
+            </w:r>
+            <w:proofErr w:type="spellEnd"/>
+            <w:r>
+              <w:rPr>
+                <w:rFonts w:cs="Times New Roman"/>
+              </w:rPr>
+              <w:t>) -&gt; Bit só de leitura</w:t>
+            </w:r>
+          </w:p>
+          <w:p>
+            <w:pPr>
+              <w:rPr>
+                <w:rFonts w:cs="Times New Roman"/>
+              </w:rPr>
+            </w:pPr>
+            <w:r>
+              <w:rPr>
+                <w:rFonts w:cs="Times New Roman"/>
+              </w:rPr>
+              <w:t>OERR=X (</w:t>
+            </w:r>
+            <w:proofErr w:type="spellStart"/>
+            <w:r>
+              <w:rPr>
+                <w:rFonts w:cs="Times New Roman"/>
+              </w:rPr>
               <w:t>don't</w:t>
             </w:r>
             <w:proofErr w:type="spellEnd"/>
@@ -11537,60 +11137,7 @@
               <w:rPr>
                 <w:rFonts w:cs="Times New Roman"/>
               </w:rPr>
-              <w:t>OE</w:t>
-            </w:r>
-            <w:r>
-              <w:rPr>
-                <w:rFonts w:cs="Times New Roman"/>
-              </w:rPr>
-              <w:t>RR=X (</w:t>
-            </w:r>
-            <w:proofErr w:type="spellStart"/>
-            <w:r>
-              <w:rPr>
-                <w:rFonts w:cs="Times New Roman"/>
-              </w:rPr>
-              <w:t>don't</w:t>
-            </w:r>
-            <w:proofErr w:type="spellEnd"/>
-            <w:r>
-              <w:rPr>
-                <w:rFonts w:cs="Times New Roman"/>
-              </w:rPr>
-              <w:t xml:space="preserve"> </w:t>
-            </w:r>
-            <w:proofErr w:type="spellStart"/>
-            <w:r>
-              <w:rPr>
-                <w:rFonts w:cs="Times New Roman"/>
-              </w:rPr>
-              <w:t>care</w:t>
-            </w:r>
-            <w:proofErr w:type="spellEnd"/>
-            <w:r>
-              <w:rPr>
-                <w:rFonts w:cs="Times New Roman"/>
-              </w:rPr>
-              <w:t>) -&gt; Bit só de leitura</w:t>
-            </w:r>
-          </w:p>
-          <w:p>
-            <w:pPr>
-              <w:rPr>
-                <w:rFonts w:cs="Times New Roman"/>
-              </w:rPr>
-            </w:pPr>
-            <w:r>
-              <w:rPr>
-                <w:rFonts w:cs="Times New Roman"/>
-              </w:rPr>
-              <w:t xml:space="preserve">RX9D=0 </w:t>
-            </w:r>
-            <w:r>
-              <w:rPr>
-                <w:rFonts w:cs="Times New Roman"/>
-              </w:rPr>
-              <w:t>-&gt; Nono bit de dados recebido (não usado)</w:t>
+              <w:t>RX9D=0 -&gt; Nono bit de dados recebido (não usado)</w:t>
             </w:r>
           </w:p>
           <w:p>
@@ -11777,21 +11324,7 @@
                 <w:rFonts w:cs="Times New Roman"/>
                 <w:lang w:val="en-US"/>
               </w:rPr>
-              <w:t xml:space="preserve"> </w:t>
-            </w:r>
-            <w:r>
-              <w:rPr>
-                <w:rFonts w:cs="Times New Roman"/>
-                <w:lang w:val="en-US"/>
-              </w:rPr>
-              <w:t xml:space="preserve">= </w:t>
-            </w:r>
-            <w:r>
-              <w:rPr>
-                <w:rFonts w:cs="Times New Roman"/>
-                <w:lang w:val="en-US"/>
-              </w:rPr>
-              <w:t>0</w:t>
+              <w:t xml:space="preserve"> = 0</w:t>
             </w:r>
             <w:r>
               <w:rPr>
@@ -11853,14 +11386,7 @@
                 <w:rFonts w:cs="Times New Roman"/>
                 <w:lang w:val="en-US"/>
               </w:rPr>
-              <w:t xml:space="preserve"> </w:t>
-            </w:r>
-            <w:r>
-              <w:rPr>
-                <w:rFonts w:cs="Times New Roman"/>
-                <w:lang w:val="en-US"/>
-              </w:rPr>
-              <w:t>= 0</w:t>
+              <w:t xml:space="preserve"> = 0</w:t>
             </w:r>
             <w:r>
               <w:rPr>
@@ -11891,14 +11417,7 @@
                 <w:rFonts w:cs="Times New Roman"/>
                 <w:lang w:val="en-US"/>
               </w:rPr>
-              <w:t xml:space="preserve"> </w:t>
-            </w:r>
-            <w:r>
-              <w:rPr>
-                <w:rFonts w:cs="Times New Roman"/>
-                <w:lang w:val="en-US"/>
-              </w:rPr>
-              <w:t>= 0</w:t>
+              <w:t xml:space="preserve"> = 0</w:t>
             </w:r>
             <w:r>
               <w:rPr>
@@ -11929,14 +11448,7 @@
                 <w:rFonts w:cs="Times New Roman"/>
                 <w:lang w:val="en-US"/>
               </w:rPr>
-              <w:t xml:space="preserve"> </w:t>
-            </w:r>
-            <w:r>
-              <w:rPr>
-                <w:rFonts w:cs="Times New Roman"/>
-                <w:lang w:val="en-US"/>
-              </w:rPr>
-              <w:t>= 0</w:t>
+              <w:t xml:space="preserve"> = 0</w:t>
             </w:r>
             <w:r>
               <w:rPr>
@@ -11967,14 +11479,7 @@
                 <w:rFonts w:cs="Times New Roman"/>
                 <w:lang w:val="en-US"/>
               </w:rPr>
-              <w:t xml:space="preserve"> </w:t>
-            </w:r>
-            <w:r>
-              <w:rPr>
-                <w:rFonts w:cs="Times New Roman"/>
-                <w:lang w:val="en-US"/>
-              </w:rPr>
-              <w:t>= 0</w:t>
+              <w:t xml:space="preserve"> = 0</w:t>
             </w:r>
             <w:r>
               <w:rPr>
@@ -12005,14 +11510,7 @@
                 <w:rFonts w:cs="Times New Roman"/>
                 <w:lang w:val="en-US"/>
               </w:rPr>
-              <w:t xml:space="preserve"> </w:t>
-            </w:r>
-            <w:r>
-              <w:rPr>
-                <w:rFonts w:cs="Times New Roman"/>
-                <w:lang w:val="en-US"/>
-              </w:rPr>
-              <w:t>= 0</w:t>
+              <w:t xml:space="preserve"> = 0</w:t>
             </w:r>
             <w:r>
               <w:rPr>
@@ -12043,14 +11541,7 @@
                 <w:rFonts w:cs="Times New Roman"/>
                 <w:lang w:val="en-US"/>
               </w:rPr>
-              <w:t xml:space="preserve"> </w:t>
-            </w:r>
-            <w:r>
-              <w:rPr>
-                <w:rFonts w:cs="Times New Roman"/>
-                <w:lang w:val="en-US"/>
-              </w:rPr>
-              <w:t>= 0</w:t>
+              <w:t xml:space="preserve"> = 0</w:t>
             </w:r>
             <w:r>
               <w:rPr>
@@ -12066,14 +11557,13 @@
               <w:spacing w:line="276" w:lineRule="auto"/>
               <w:rPr>
                 <w:rFonts w:cs="Times New Roman"/>
+              </w:rPr>
+            </w:pPr>
+            <w:r>
+              <w:rPr>
+                <w:rFonts w:cs="Times New Roman"/>
                 <w:lang w:val="en-US"/>
               </w:rPr>
-            </w:pPr>
-            <w:r>
-              <w:rPr>
-                <w:rFonts w:cs="Times New Roman"/>
-                <w:lang w:val="en-US"/>
-              </w:rPr>
               <w:tab/>
             </w:r>
             <w:r>
@@ -12085,37 +11575,14 @@
             <w:r>
               <w:rPr>
                 <w:rFonts w:cs="Times New Roman"/>
-                <w:lang w:val="en-US"/>
               </w:rPr>
               <w:t>SSP2STAT =</w:t>
             </w:r>
             <w:r>
               <w:rPr>
                 <w:rFonts w:cs="Times New Roman"/>
-                <w:lang w:val="en-US"/>
-              </w:rPr>
-              <w:t xml:space="preserve"> </w:t>
-            </w:r>
-            <w:r>
-              <w:rPr>
-                <w:rFonts w:cs="Times New Roman"/>
-                <w:lang w:val="en-US"/>
-              </w:rPr>
-              <w:t>0b0</w:t>
-            </w:r>
-            <w:r>
-              <w:rPr>
-                <w:rFonts w:cs="Times New Roman"/>
-                <w:lang w:val="en-US"/>
-              </w:rPr>
-              <w:t>1000000</w:t>
-            </w:r>
-            <w:r>
-              <w:rPr>
-                <w:rFonts w:cs="Times New Roman"/>
-                <w:lang w:val="en-US"/>
-              </w:rPr>
-              <w:t>;</w:t>
+              </w:rPr>
+              <w:t xml:space="preserve"> 0b01000000;</w:t>
             </w:r>
           </w:p>
           <w:p>
@@ -12124,7 +11591,6 @@
               <w:spacing w:line="276" w:lineRule="auto"/>
               <w:rPr>
                 <w:rFonts w:cs="Times New Roman"/>
-                <w:lang w:val="en-US"/>
               </w:rPr>
             </w:pPr>
           </w:p>
@@ -12134,48 +11600,220 @@
                 <w:rFonts w:cs="Times New Roman"/>
                 <w:b/>
                 <w:bCs/>
-                <w:lang w:val="en-US"/>
-              </w:rPr>
-            </w:pPr>
-            <w:proofErr w:type="spellStart"/>
+              </w:rPr>
+            </w:pPr>
             <w:r>
               <w:rPr>
                 <w:rFonts w:cs="Times New Roman"/>
                 <w:b/>
                 <w:bCs/>
+              </w:rPr>
+              <w:t>Configuração do registo SSP2CON1:</w:t>
+            </w:r>
+          </w:p>
+          <w:p>
+            <w:pPr>
+              <w:snapToGrid w:val="0"/>
+              <w:spacing w:line="276" w:lineRule="auto"/>
+              <w:rPr>
+                <w:rFonts w:cs="Times New Roman"/>
                 <w:lang w:val="en-US"/>
               </w:rPr>
-              <w:t>Configuração</w:t>
-            </w:r>
-            <w:proofErr w:type="spellEnd"/>
-            <w:r>
+            </w:pPr>
+            <w:r>
+              <w:rPr>
+                <w:rFonts w:cs="Times New Roman"/>
+                <w:lang w:val="en-US"/>
+              </w:rPr>
+              <w:t>bit 7 WCOL</w:t>
+            </w:r>
+            <w:r>
+              <w:rPr>
+                <w:rFonts w:cs="Times New Roman"/>
+                <w:lang w:val="en-US"/>
+              </w:rPr>
+              <w:t>=0</w:t>
+            </w:r>
+            <w:r>
+              <w:rPr>
+                <w:rFonts w:cs="Times New Roman"/>
+                <w:lang w:val="en-US"/>
+              </w:rPr>
+              <w:t>: Write Collision Detect bit</w:t>
+            </w:r>
+          </w:p>
+          <w:p>
+            <w:pPr>
+              <w:snapToGrid w:val="0"/>
+              <w:spacing w:line="276" w:lineRule="auto"/>
+              <w:rPr>
+                <w:rFonts w:cs="Times New Roman"/>
+                <w:lang w:val="en-US"/>
+              </w:rPr>
+            </w:pPr>
+            <w:r>
+              <w:rPr>
+                <w:rFonts w:cs="Times New Roman"/>
+                <w:lang w:val="en-US"/>
+              </w:rPr>
+              <w:t>bit 6 SSP2OV</w:t>
+            </w:r>
+            <w:r>
+              <w:rPr>
+                <w:rFonts w:cs="Times New Roman"/>
+                <w:lang w:val="en-US"/>
+              </w:rPr>
+              <w:t>=0</w:t>
+            </w:r>
+            <w:r>
+              <w:rPr>
+                <w:rFonts w:cs="Times New Roman"/>
+                <w:lang w:val="en-US"/>
+              </w:rPr>
+              <w:t>: Receive Overflow Indicator bit(1)</w:t>
+            </w:r>
+          </w:p>
+          <w:p>
+            <w:pPr>
+              <w:snapToGrid w:val="0"/>
+              <w:spacing w:line="276" w:lineRule="auto"/>
+              <w:rPr>
+                <w:rFonts w:cs="Times New Roman"/>
+                <w:lang w:val="en-US"/>
+              </w:rPr>
+            </w:pPr>
+            <w:r>
+              <w:rPr>
+                <w:rFonts w:cs="Times New Roman"/>
+                <w:lang w:val="en-US"/>
+              </w:rPr>
+              <w:t>bit 5 SSP2EN</w:t>
+            </w:r>
+            <w:r>
+              <w:rPr>
+                <w:rFonts w:cs="Times New Roman"/>
+                <w:lang w:val="en-US"/>
+              </w:rPr>
+              <w:t>=0</w:t>
+            </w:r>
+            <w:r>
+              <w:rPr>
+                <w:rFonts w:cs="Times New Roman"/>
+                <w:lang w:val="en-US"/>
+              </w:rPr>
+              <w:t>: Synchronous Serial Port Enable bit</w:t>
+            </w:r>
+          </w:p>
+          <w:p>
+            <w:pPr>
+              <w:snapToGrid w:val="0"/>
+              <w:spacing w:line="276" w:lineRule="auto"/>
+              <w:rPr>
+                <w:rFonts w:cs="Times New Roman"/>
+                <w:lang w:val="en-US"/>
+              </w:rPr>
+            </w:pPr>
+            <w:r>
+              <w:rPr>
+                <w:rFonts w:cs="Times New Roman"/>
+                <w:lang w:val="en-US"/>
+              </w:rPr>
+              <w:t>bit 4 CKP</w:t>
+            </w:r>
+            <w:r>
+              <w:rPr>
+                <w:rFonts w:cs="Times New Roman"/>
+                <w:lang w:val="en-US"/>
+              </w:rPr>
+              <w:t>=0</w:t>
+            </w:r>
+            <w:r>
+              <w:rPr>
+                <w:rFonts w:cs="Times New Roman"/>
+                <w:lang w:val="en-US"/>
+              </w:rPr>
+              <w:t>: Clock Polarity Select bit</w:t>
+            </w:r>
+          </w:p>
+          <w:p>
+            <w:pPr>
+              <w:snapToGrid w:val="0"/>
+              <w:spacing w:line="276" w:lineRule="auto"/>
+              <w:rPr>
+                <w:rFonts w:cs="Times New Roman"/>
+              </w:rPr>
+            </w:pPr>
+            <w:r>
+              <w:rPr>
+                <w:rFonts w:cs="Times New Roman"/>
+              </w:rPr>
+              <w:t>bit 3-0 SSP</w:t>
+            </w:r>
+            <w:r>
+              <w:rPr>
+                <w:rFonts w:cs="Times New Roman"/>
+              </w:rPr>
+              <w:t>2</w:t>
+            </w:r>
+            <w:r>
+              <w:rPr>
+                <w:rFonts w:cs="Times New Roman"/>
+              </w:rPr>
+              <w:t>M</w:t>
+            </w:r>
+            <w:r>
+              <w:rPr>
+                <w:rFonts w:cs="Times New Roman"/>
+              </w:rPr>
+              <w:t>=0;</w:t>
+            </w:r>
+            <w:r>
+              <w:rPr>
+                <w:rFonts w:cs="Times New Roman"/>
+              </w:rPr>
+              <w:t xml:space="preserve"> </w:t>
+            </w:r>
+          </w:p>
+          <w:p>
+            <w:pPr>
+              <w:snapToGrid w:val="0"/>
+              <w:spacing w:line="276" w:lineRule="auto"/>
+              <w:rPr>
+                <w:rFonts w:cs="Times New Roman"/>
+              </w:rPr>
+            </w:pPr>
+            <w:r>
+              <w:rPr>
+                <w:rFonts w:cs="Times New Roman"/>
+              </w:rPr>
+              <w:tab/>
+              <w:t>● SSP2CON1 = 0x00;</w:t>
+            </w:r>
+          </w:p>
+          <w:p>
+            <w:pPr>
+              <w:snapToGrid w:val="0"/>
+              <w:spacing w:line="276" w:lineRule="auto"/>
+              <w:rPr>
+                <w:rFonts w:cs="Times New Roman"/>
+              </w:rPr>
+            </w:pPr>
+          </w:p>
+          <w:p>
+            <w:pPr>
               <w:rPr>
                 <w:rFonts w:cs="Times New Roman"/>
                 <w:b/>
                 <w:bCs/>
-                <w:lang w:val="en-US"/>
-              </w:rPr>
-              <w:t xml:space="preserve"> do </w:t>
-            </w:r>
-            <w:proofErr w:type="spellStart"/>
+              </w:rPr>
+            </w:pPr>
             <w:r>
               <w:rPr>
                 <w:rFonts w:cs="Times New Roman"/>
                 <w:b/>
                 <w:bCs/>
-                <w:lang w:val="en-US"/>
-              </w:rPr>
-              <w:t>registo</w:t>
-            </w:r>
-            <w:proofErr w:type="spellEnd"/>
-            <w:r>
-              <w:rPr>
-                <w:rFonts w:cs="Times New Roman"/>
-                <w:b/>
-                <w:bCs/>
-                <w:lang w:val="en-US"/>
-              </w:rPr>
-              <w:t xml:space="preserve"> SSP2CON1:</w:t>
+              </w:rPr>
+              <w:t>Configuração do registo SSP2ADD:</w:t>
             </w:r>
           </w:p>
           <w:p>
@@ -12184,250 +11822,6 @@
               <w:spacing w:line="276" w:lineRule="auto"/>
               <w:rPr>
                 <w:rFonts w:cs="Times New Roman"/>
-                <w:lang w:val="en-US"/>
-              </w:rPr>
-            </w:pPr>
-            <w:r>
-              <w:rPr>
-                <w:rFonts w:cs="Times New Roman"/>
-                <w:lang w:val="en-US"/>
-              </w:rPr>
-              <w:t>bit 7 WCOL</w:t>
-            </w:r>
-            <w:r>
-              <w:rPr>
-                <w:rFonts w:cs="Times New Roman"/>
-                <w:lang w:val="en-US"/>
-              </w:rPr>
-              <w:t>=0</w:t>
-            </w:r>
-            <w:r>
-              <w:rPr>
-                <w:rFonts w:cs="Times New Roman"/>
-                <w:lang w:val="en-US"/>
-              </w:rPr>
-              <w:t>: Write Collision Detect bit</w:t>
-            </w:r>
-          </w:p>
-          <w:p>
-            <w:pPr>
-              <w:snapToGrid w:val="0"/>
-              <w:spacing w:line="276" w:lineRule="auto"/>
-              <w:rPr>
-                <w:rFonts w:cs="Times New Roman"/>
-                <w:lang w:val="en-US"/>
-              </w:rPr>
-            </w:pPr>
-            <w:r>
-              <w:rPr>
-                <w:rFonts w:cs="Times New Roman"/>
-                <w:lang w:val="en-US"/>
-              </w:rPr>
-              <w:t>bit 6 SSP2OV</w:t>
-            </w:r>
-            <w:r>
-              <w:rPr>
-                <w:rFonts w:cs="Times New Roman"/>
-                <w:lang w:val="en-US"/>
-              </w:rPr>
-              <w:t>=0</w:t>
-            </w:r>
-            <w:r>
-              <w:rPr>
-                <w:rFonts w:cs="Times New Roman"/>
-                <w:lang w:val="en-US"/>
-              </w:rPr>
-              <w:t xml:space="preserve">: Receive Overflow Indicator </w:t>
-            </w:r>
-            <w:proofErr w:type="gramStart"/>
-            <w:r>
-              <w:rPr>
-                <w:rFonts w:cs="Times New Roman"/>
-                <w:lang w:val="en-US"/>
-              </w:rPr>
-              <w:t>bit(</w:t>
-            </w:r>
-            <w:proofErr w:type="gramEnd"/>
-            <w:r>
-              <w:rPr>
-                <w:rFonts w:cs="Times New Roman"/>
-                <w:lang w:val="en-US"/>
-              </w:rPr>
-              <w:t>1)</w:t>
-            </w:r>
-          </w:p>
-          <w:p>
-            <w:pPr>
-              <w:snapToGrid w:val="0"/>
-              <w:spacing w:line="276" w:lineRule="auto"/>
-              <w:rPr>
-                <w:rFonts w:cs="Times New Roman"/>
-                <w:lang w:val="en-US"/>
-              </w:rPr>
-            </w:pPr>
-            <w:r>
-              <w:rPr>
-                <w:rFonts w:cs="Times New Roman"/>
-                <w:lang w:val="en-US"/>
-              </w:rPr>
-              <w:t>bit 5 SSP2EN</w:t>
-            </w:r>
-            <w:r>
-              <w:rPr>
-                <w:rFonts w:cs="Times New Roman"/>
-                <w:lang w:val="en-US"/>
-              </w:rPr>
-              <w:t>=0</w:t>
-            </w:r>
-            <w:r>
-              <w:rPr>
-                <w:rFonts w:cs="Times New Roman"/>
-                <w:lang w:val="en-US"/>
-              </w:rPr>
-              <w:t>: Synchronous Serial Port Enable bit</w:t>
-            </w:r>
-          </w:p>
-          <w:p>
-            <w:pPr>
-              <w:snapToGrid w:val="0"/>
-              <w:spacing w:line="276" w:lineRule="auto"/>
-              <w:rPr>
-                <w:rFonts w:cs="Times New Roman"/>
-                <w:lang w:val="en-US"/>
-              </w:rPr>
-            </w:pPr>
-            <w:r>
-              <w:rPr>
-                <w:rFonts w:cs="Times New Roman"/>
-                <w:lang w:val="en-US"/>
-              </w:rPr>
-              <w:t>bit 4 CKP</w:t>
-            </w:r>
-            <w:r>
-              <w:rPr>
-                <w:rFonts w:cs="Times New Roman"/>
-                <w:lang w:val="en-US"/>
-              </w:rPr>
-              <w:t>=0</w:t>
-            </w:r>
-            <w:r>
-              <w:rPr>
-                <w:rFonts w:cs="Times New Roman"/>
-                <w:lang w:val="en-US"/>
-              </w:rPr>
-              <w:t>: Clock Polarity Select bit</w:t>
-            </w:r>
-          </w:p>
-          <w:p>
-            <w:pPr>
-              <w:snapToGrid w:val="0"/>
-              <w:spacing w:line="276" w:lineRule="auto"/>
-              <w:rPr>
-                <w:rFonts w:cs="Times New Roman"/>
-                <w:lang w:val="en-US"/>
-              </w:rPr>
-            </w:pPr>
-            <w:r>
-              <w:rPr>
-                <w:rFonts w:cs="Times New Roman"/>
-                <w:lang w:val="en-US"/>
-              </w:rPr>
-              <w:t>bit 3-0 SSP</w:t>
-            </w:r>
-            <w:r>
-              <w:rPr>
-                <w:rFonts w:cs="Times New Roman"/>
-                <w:lang w:val="en-US"/>
-              </w:rPr>
-              <w:t>2</w:t>
-            </w:r>
-            <w:r>
-              <w:rPr>
-                <w:rFonts w:cs="Times New Roman"/>
-                <w:lang w:val="en-US"/>
-              </w:rPr>
-              <w:t>M</w:t>
-            </w:r>
-            <w:r>
-              <w:rPr>
-                <w:rFonts w:cs="Times New Roman"/>
-                <w:lang w:val="en-US"/>
-              </w:rPr>
-              <w:t>=</w:t>
-            </w:r>
-            <w:r>
-              <w:rPr>
-                <w:rFonts w:cs="Times New Roman"/>
-                <w:lang w:val="en-US"/>
-              </w:rPr>
-              <w:t>0</w:t>
-            </w:r>
-            <w:r>
-              <w:rPr>
-                <w:rFonts w:cs="Times New Roman"/>
-                <w:lang w:val="en-US"/>
-              </w:rPr>
-              <w:t>;</w:t>
-            </w:r>
-            <w:r>
-              <w:rPr>
-                <w:rFonts w:cs="Times New Roman"/>
-                <w:lang w:val="en-US"/>
-              </w:rPr>
-              <w:t xml:space="preserve"> </w:t>
-            </w:r>
-          </w:p>
-          <w:p>
-            <w:pPr>
-              <w:snapToGrid w:val="0"/>
-              <w:spacing w:line="276" w:lineRule="auto"/>
-              <w:rPr>
-                <w:rFonts w:cs="Times New Roman"/>
-                <w:lang w:val="en-US"/>
-              </w:rPr>
-            </w:pPr>
-            <w:r>
-              <w:rPr>
-                <w:rFonts w:cs="Times New Roman"/>
-                <w:lang w:val="en-US"/>
-              </w:rPr>
-              <w:tab/>
-              <w:t>● SSP2CON1 = 0x00;</w:t>
-            </w:r>
-          </w:p>
-          <w:p>
-            <w:pPr>
-              <w:snapToGrid w:val="0"/>
-              <w:spacing w:line="276" w:lineRule="auto"/>
-              <w:rPr>
-                <w:rFonts w:cs="Times New Roman"/>
-                <w:lang w:val="en-US"/>
-              </w:rPr>
-            </w:pPr>
-          </w:p>
-          <w:p>
-            <w:pPr>
-              <w:rPr>
-                <w:rFonts w:cs="Times New Roman"/>
-                <w:b/>
-                <w:bCs/>
-              </w:rPr>
-            </w:pPr>
-            <w:r>
-              <w:rPr>
-                <w:rFonts w:cs="Times New Roman"/>
-                <w:b/>
-                <w:bCs/>
-              </w:rPr>
-              <w:t>Configuração do registo SSP2ADD:</w:t>
-            </w:r>
-          </w:p>
-          <w:p>
-            <w:pPr>
-              <w:snapToGrid w:val="0"/>
-              <w:spacing w:line="276" w:lineRule="auto"/>
-              <w:rPr>
-                <w:rFonts w:cs="Times New Roman"/>
               </w:rPr>
             </w:pPr>
             <w:r>
@@ -12443,18 +11837,6 @@
               </w:rPr>
               <w:t>SSP2ADD = 0x01;</w:t>
             </w:r>
-          </w:p>
-          <w:p>
-            <w:pPr>
-              <w:snapToGrid w:val="0"/>
-              <w:spacing w:line="276" w:lineRule="auto"/>
-              <w:rPr>
-                <w:rFonts w:cs="Times New Roman"/>
-                <w:sz w:val="28"/>
-                <w:szCs w:val="28"/>
-                <w:lang w:val="en-US"/>
-              </w:rPr>
-            </w:pPr>
           </w:p>
           <w:p>
             <w:pPr>
@@ -12485,9 +11867,27 @@
         <w:spacing w:line="276" w:lineRule="auto"/>
         <w:rPr>
           <w:rFonts w:cs="Times New Roman"/>
+          <w:b/>
+          <w:bCs/>
+          <w:sz w:val="28"/>
+          <w:szCs w:val="28"/>
           <w:lang w:val="en-US"/>
         </w:rPr>
       </w:pPr>
+      <w:proofErr w:type="spellStart"/>
+      <w:r>
+        <w:rPr>
+          <w:rFonts w:cs="Times New Roman"/>
+          <w:b/>
+          <w:bCs/>
+          <w:sz w:val="28"/>
+          <w:szCs w:val="28"/>
+          <w:lang w:val="en-US"/>
+        </w:rPr>
+        <w:lastRenderedPageBreak/>
+        <w:t>Anexos</w:t>
+      </w:r>
+      <w:proofErr w:type="spellEnd"/>
     </w:p>
     <w:p>
       <w:pPr>

</xml_diff>